<commit_message>
replicated cityInformation folder to renew our models
cityInformation2 is the new folder
</commit_message>
<xml_diff>
--- a/Modelling and Diagrams/database design.docx
+++ b/Modelling and Diagrams/database design.docx
@@ -3,6 +3,19 @@
 <w:document xmlns:wpc="http://schemas.microsoft.com/office/word/2010/wordprocessingCanvas" xmlns:cx="http://schemas.microsoft.com/office/drawing/2014/chartex" xmlns:cx1="http://schemas.microsoft.com/office/drawing/2015/9/8/chartex" xmlns:cx2="http://schemas.microsoft.com/office/drawing/2015/10/21/chartex" xmlns:cx3="http://schemas.microsoft.com/office/drawing/2016/5/9/chartex" xmlns:cx4="http://schemas.microsoft.com/office/drawing/2016/5/10/chartex" xmlns:cx5="http://schemas.microsoft.com/office/drawing/2016/5/11/chartex" xmlns:cx6="http://schemas.microsoft.com/office/drawing/2016/5/12/chartex" xmlns:cx7="http://schemas.microsoft.com/office/drawing/2016/5/13/chartex" xmlns:cx8="http://schemas.microsoft.com/office/drawing/2016/5/14/chartex" xmlns:mc="http://schemas.openxmlformats.org/markup-compatibility/2006" xmlns:aink="http://schemas.microsoft.com/office/drawing/2016/ink" xmlns:am3d="http://schemas.microsoft.com/office/drawing/2017/model3d" xmlns:o="urn:schemas-microsoft-com:office:office" xmlns:r="http://schemas.openxmlformats.org/officeDocument/2006/relationships" xmlns:m="http://schemas.openxmlformats.org/officeDocument/2006/math" xmlns:v="urn:schemas-microsoft-com:vml" xmlns:wp14="http://schemas.microsoft.com/office/word/2010/wordprocessingDrawing" xmlns:wp="http://schemas.openxmlformats.org/drawingml/2006/wordprocessingDrawing" xmlns:w10="urn:schemas-microsoft-com:office:word" xmlns:w="http://schemas.openxmlformats.org/wordprocessingml/2006/main" xmlns:w14="http://schemas.microsoft.com/office/word/2010/wordml" xmlns:w15="http://schemas.microsoft.com/office/word/2012/wordml" xmlns:w16cid="http://schemas.microsoft.com/office/word/2016/wordml/cid" xmlns:w16se="http://schemas.microsoft.com/office/word/2015/wordml/symex" xmlns:wpg="http://schemas.microsoft.com/office/word/2010/wordprocessingGroup" xmlns:wpi="http://schemas.microsoft.com/office/word/2010/wordprocessingInk" xmlns:wne="http://schemas.microsoft.com/office/word/2006/wordml" xmlns:wps="http://schemas.microsoft.com/office/word/2010/wordprocessingShape" mc:Ignorable="w14 w15 w16se w16cid wp14">
   <w:body>
     <w:p>
+      <w:pPr>
+        <w:rPr>
+          <w:b/>
+        </w:rPr>
+      </w:pPr>
+      <w:r>
+        <w:rPr>
+          <w:b/>
+        </w:rPr>
+        <w:t>Database design</w:t>
+      </w:r>
+    </w:p>
+    <w:p>
       <w:r>
         <w:t>user (</w:t>
       </w:r>
@@ -25,6 +38,8 @@
       <w:r>
         <w:t xml:space="preserve">, </w:t>
       </w:r>
+      <w:bookmarkStart w:id="0" w:name="_GoBack"/>
+      <w:bookmarkEnd w:id="0"/>
     </w:p>
     <w:p>
       <w:r>
@@ -341,6 +356,7 @@
     </w:p>
     <w:p>
       <w:r>
+        <w:lastRenderedPageBreak/>
         <w:t xml:space="preserve">name </w:t>
       </w:r>
       <w:proofErr w:type="gramStart"/>
@@ -354,7 +370,413 @@
     </w:p>
     <w:p>
       <w:r>
+        <w:t xml:space="preserve">address </w:t>
+      </w:r>
+      <w:proofErr w:type="gramStart"/>
+      <w:r>
+        <w:t>VARCHAR(</w:t>
+      </w:r>
+      <w:proofErr w:type="gramEnd"/>
+      <w:r>
+        <w:t xml:space="preserve">500), </w:t>
+      </w:r>
+    </w:p>
+    <w:p>
+      <w:r>
+        <w:t xml:space="preserve">phone </w:t>
+      </w:r>
+      <w:proofErr w:type="gramStart"/>
+      <w:r>
+        <w:t>INT(</w:t>
+      </w:r>
+      <w:proofErr w:type="gramEnd"/>
+      <w:r>
+        <w:t xml:space="preserve">20), </w:t>
+      </w:r>
+    </w:p>
+    <w:p>
+      <w:r>
+        <w:t xml:space="preserve">email </w:t>
+      </w:r>
+      <w:proofErr w:type="gramStart"/>
+      <w:r>
+        <w:t>VARCHAR(</w:t>
+      </w:r>
+      <w:proofErr w:type="gramEnd"/>
+      <w:r>
+        <w:t>500),</w:t>
+      </w:r>
+    </w:p>
+    <w:p>
+      <w:r>
+        <w:t xml:space="preserve">image </w:t>
+      </w:r>
+      <w:proofErr w:type="gramStart"/>
+      <w:r>
+        <w:t>VARCHAR(</w:t>
+      </w:r>
+      <w:proofErr w:type="gramEnd"/>
+      <w:r>
+        <w:t>1000),</w:t>
+      </w:r>
+    </w:p>
+    <w:p>
+      <w:r>
+        <w:t>)</w:t>
+      </w:r>
+    </w:p>
+    <w:p/>
+    <w:p>
+      <w:proofErr w:type="spellStart"/>
+      <w:r>
+        <w:t>publicTrans</w:t>
+      </w:r>
+      <w:proofErr w:type="spellEnd"/>
+      <w:r>
+        <w:t xml:space="preserve"> (</w:t>
+      </w:r>
+    </w:p>
+    <w:p>
+      <w:pPr>
+        <w:rPr>
+          <w:u w:val="single"/>
+        </w:rPr>
+      </w:pPr>
+      <w:proofErr w:type="spellStart"/>
+      <w:r>
+        <w:rPr>
+          <w:u w:val="single"/>
+        </w:rPr>
+        <w:t>publicTransId</w:t>
+      </w:r>
+      <w:proofErr w:type="spellEnd"/>
+      <w:r>
+        <w:rPr>
+          <w:u w:val="single"/>
+        </w:rPr>
+        <w:t xml:space="preserve"> INT,</w:t>
+      </w:r>
+    </w:p>
+    <w:p>
+      <w:pPr>
+        <w:rPr>
+          <w:color w:val="FF0000"/>
+        </w:rPr>
+      </w:pPr>
+      <w:proofErr w:type="spellStart"/>
+      <w:r>
+        <w:rPr>
+          <w:color w:val="FF0000"/>
+        </w:rPr>
+        <w:t>cityId</w:t>
+      </w:r>
+      <w:proofErr w:type="spellEnd"/>
+      <w:r>
+        <w:rPr>
+          <w:color w:val="FF0000"/>
+        </w:rPr>
+        <w:t xml:space="preserve"> INT,</w:t>
+      </w:r>
+    </w:p>
+    <w:p>
+      <w:r>
+        <w:t xml:space="preserve">name </w:t>
+      </w:r>
+      <w:proofErr w:type="gramStart"/>
+      <w:r>
+        <w:t>VARCHAR(</w:t>
+      </w:r>
+      <w:proofErr w:type="gramEnd"/>
+      <w:r>
+        <w:t>500),</w:t>
+      </w:r>
+    </w:p>
+    <w:p>
+      <w:r>
+        <w:t xml:space="preserve">description </w:t>
+      </w:r>
+      <w:proofErr w:type="gramStart"/>
+      <w:r>
+        <w:t>VARCHAR(</w:t>
+      </w:r>
+      <w:proofErr w:type="gramEnd"/>
+      <w:r>
+        <w:t>1000),</w:t>
+      </w:r>
+    </w:p>
+    <w:p>
+      <w:r>
+        <w:t xml:space="preserve">) </w:t>
+      </w:r>
+    </w:p>
+    <w:p>
+      <w:r>
+        <w:t>event (</w:t>
+      </w:r>
+    </w:p>
+    <w:p>
+      <w:pPr>
+        <w:rPr>
+          <w:u w:val="single"/>
+        </w:rPr>
+      </w:pPr>
+      <w:proofErr w:type="spellStart"/>
+      <w:r>
+        <w:rPr>
+          <w:u w:val="single"/>
+        </w:rPr>
+        <w:t>eventId</w:t>
+      </w:r>
+      <w:proofErr w:type="spellEnd"/>
+      <w:r>
+        <w:rPr>
+          <w:u w:val="single"/>
+        </w:rPr>
+        <w:t xml:space="preserve"> INT,</w:t>
+      </w:r>
+    </w:p>
+    <w:p>
+      <w:pPr>
+        <w:rPr>
+          <w:color w:val="FF0000"/>
+        </w:rPr>
+      </w:pPr>
+      <w:proofErr w:type="spellStart"/>
+      <w:r>
+        <w:rPr>
+          <w:color w:val="FF0000"/>
+        </w:rPr>
+        <w:t>cityId</w:t>
+      </w:r>
+      <w:proofErr w:type="spellEnd"/>
+      <w:r>
+        <w:rPr>
+          <w:color w:val="FF0000"/>
+        </w:rPr>
+        <w:t xml:space="preserve"> INT,</w:t>
+      </w:r>
+    </w:p>
+    <w:p>
+      <w:r>
+        <w:t xml:space="preserve">name </w:t>
+      </w:r>
+      <w:proofErr w:type="gramStart"/>
+      <w:r>
+        <w:t>VARCHAR(</w:t>
+      </w:r>
+      <w:proofErr w:type="gramEnd"/>
+      <w:r>
+        <w:t>500),</w:t>
+      </w:r>
+    </w:p>
+    <w:p>
+      <w:r>
+        <w:t xml:space="preserve">description </w:t>
+      </w:r>
+      <w:proofErr w:type="gramStart"/>
+      <w:r>
+        <w:t>VARCHAR(</w:t>
+      </w:r>
+      <w:proofErr w:type="gramEnd"/>
+      <w:r>
+        <w:t>1000),</w:t>
+      </w:r>
+    </w:p>
+    <w:p>
+      <w:r>
+        <w:t xml:space="preserve">) </w:t>
+      </w:r>
+    </w:p>
+    <w:p/>
+    <w:p>
+      <w:r>
+        <w:t>industries (</w:t>
+      </w:r>
+    </w:p>
+    <w:p>
+      <w:pPr>
+        <w:rPr>
+          <w:u w:val="single"/>
+        </w:rPr>
+      </w:pPr>
+      <w:proofErr w:type="spellStart"/>
+      <w:r>
+        <w:rPr>
+          <w:u w:val="single"/>
+        </w:rPr>
+        <w:t>industriesId</w:t>
+      </w:r>
+      <w:proofErr w:type="spellEnd"/>
+      <w:r>
+        <w:rPr>
+          <w:u w:val="single"/>
+        </w:rPr>
+        <w:t xml:space="preserve"> INT,</w:t>
+      </w:r>
+    </w:p>
+    <w:p>
+      <w:pPr>
+        <w:rPr>
+          <w:color w:val="FF0000"/>
+        </w:rPr>
+      </w:pPr>
+      <w:proofErr w:type="spellStart"/>
+      <w:r>
+        <w:rPr>
+          <w:color w:val="FF0000"/>
+        </w:rPr>
+        <w:t>cityId</w:t>
+      </w:r>
+      <w:proofErr w:type="spellEnd"/>
+      <w:r>
+        <w:rPr>
+          <w:color w:val="FF0000"/>
+        </w:rPr>
+        <w:t xml:space="preserve"> INT,</w:t>
+      </w:r>
+    </w:p>
+    <w:p>
+      <w:r>
+        <w:t xml:space="preserve">name </w:t>
+      </w:r>
+      <w:proofErr w:type="gramStart"/>
+      <w:r>
+        <w:t>VARCHAR(</w:t>
+      </w:r>
+      <w:proofErr w:type="gramEnd"/>
+      <w:r>
+        <w:t>500),</w:t>
+      </w:r>
+    </w:p>
+    <w:p>
+      <w:r>
+        <w:t xml:space="preserve">address </w:t>
+      </w:r>
+      <w:proofErr w:type="gramStart"/>
+      <w:r>
+        <w:t>VARCHAR(</w:t>
+      </w:r>
+      <w:proofErr w:type="gramEnd"/>
+      <w:r>
+        <w:t xml:space="preserve">500), </w:t>
+      </w:r>
+    </w:p>
+    <w:p>
+      <w:proofErr w:type="spellStart"/>
+      <w:r>
+        <w:t>industryType</w:t>
+      </w:r>
+      <w:proofErr w:type="spellEnd"/>
+      <w:r>
+        <w:t xml:space="preserve"> </w:t>
+      </w:r>
+      <w:proofErr w:type="gramStart"/>
+      <w:r>
+        <w:t>VARCHAR(</w:t>
+      </w:r>
+      <w:proofErr w:type="gramEnd"/>
+      <w:r>
+        <w:t xml:space="preserve">500), </w:t>
+      </w:r>
+    </w:p>
+    <w:p>
+      <w:r>
+        <w:t xml:space="preserve">email </w:t>
+      </w:r>
+      <w:proofErr w:type="gramStart"/>
+      <w:r>
+        <w:t>VARCHAR(</w:t>
+      </w:r>
+      <w:proofErr w:type="gramEnd"/>
+      <w:r>
+        <w:t>500),</w:t>
+      </w:r>
+    </w:p>
+    <w:p>
+      <w:r>
+        <w:t xml:space="preserve">image </w:t>
+      </w:r>
+      <w:proofErr w:type="gramStart"/>
+      <w:r>
+        <w:t>VARCHAR(</w:t>
+      </w:r>
+      <w:proofErr w:type="gramEnd"/>
+      <w:r>
+        <w:t>1000),</w:t>
+      </w:r>
+    </w:p>
+    <w:p>
+      <w:r>
+        <w:t>)</w:t>
+      </w:r>
+      <w:r>
+        <w:t xml:space="preserve"> </w:t>
+      </w:r>
+    </w:p>
+    <w:p/>
+    <w:p>
+      <w:r>
+        <w:t>mall (</w:t>
+      </w:r>
+    </w:p>
+    <w:p>
+      <w:pPr>
+        <w:rPr>
+          <w:u w:val="single"/>
+        </w:rPr>
+      </w:pPr>
+      <w:proofErr w:type="spellStart"/>
+      <w:r>
+        <w:rPr>
+          <w:u w:val="single"/>
+        </w:rPr>
         <w:lastRenderedPageBreak/>
+        <w:t>mallId</w:t>
+      </w:r>
+      <w:proofErr w:type="spellEnd"/>
+      <w:r>
+        <w:rPr>
+          <w:u w:val="single"/>
+        </w:rPr>
+        <w:t xml:space="preserve"> INT,</w:t>
+      </w:r>
+    </w:p>
+    <w:p>
+      <w:pPr>
+        <w:rPr>
+          <w:color w:val="FF0000"/>
+        </w:rPr>
+      </w:pPr>
+      <w:proofErr w:type="spellStart"/>
+      <w:r>
+        <w:rPr>
+          <w:color w:val="FF0000"/>
+        </w:rPr>
+        <w:t>cityId</w:t>
+      </w:r>
+      <w:proofErr w:type="spellEnd"/>
+      <w:r>
+        <w:rPr>
+          <w:color w:val="FF0000"/>
+        </w:rPr>
+        <w:t xml:space="preserve"> INT,</w:t>
+      </w:r>
+    </w:p>
+    <w:p>
+      <w:r>
+        <w:t xml:space="preserve">name </w:t>
+      </w:r>
+      <w:proofErr w:type="gramStart"/>
+      <w:r>
+        <w:t>VARCHAR(</w:t>
+      </w:r>
+      <w:proofErr w:type="gramEnd"/>
+      <w:r>
+        <w:t>500),</w:t>
+      </w:r>
+    </w:p>
+    <w:p>
+      <w:r>
         <w:t xml:space="preserve">address </w:t>
       </w:r>
       <w:proofErr w:type="gramStart"/>
@@ -376,6 +798,127 @@
       </w:r>
       <w:proofErr w:type="gramEnd"/>
       <w:r>
+        <w:t xml:space="preserve">20, </w:t>
+      </w:r>
+    </w:p>
+    <w:p>
+      <w:r>
+        <w:t xml:space="preserve">email </w:t>
+      </w:r>
+      <w:proofErr w:type="gramStart"/>
+      <w:r>
+        <w:t>VARCHAR(</w:t>
+      </w:r>
+      <w:proofErr w:type="gramEnd"/>
+      <w:r>
+        <w:t>500),</w:t>
+      </w:r>
+    </w:p>
+    <w:p>
+      <w:r>
+        <w:t xml:space="preserve">image </w:t>
+      </w:r>
+      <w:proofErr w:type="gramStart"/>
+      <w:r>
+        <w:t>VARCHAR(</w:t>
+      </w:r>
+      <w:proofErr w:type="gramEnd"/>
+      <w:r>
+        <w:t>1000),</w:t>
+      </w:r>
+    </w:p>
+    <w:p>
+      <w:r>
+        <w:t>)</w:t>
+      </w:r>
+      <w:r>
+        <w:t xml:space="preserve"> </w:t>
+      </w:r>
+    </w:p>
+    <w:p/>
+    <w:p>
+      <w:r>
+        <w:t>park (</w:t>
+      </w:r>
+    </w:p>
+    <w:p>
+      <w:pPr>
+        <w:rPr>
+          <w:u w:val="single"/>
+        </w:rPr>
+      </w:pPr>
+      <w:proofErr w:type="spellStart"/>
+      <w:r>
+        <w:rPr>
+          <w:u w:val="single"/>
+        </w:rPr>
+        <w:t>parkId</w:t>
+      </w:r>
+      <w:proofErr w:type="spellEnd"/>
+      <w:r>
+        <w:rPr>
+          <w:u w:val="single"/>
+        </w:rPr>
+        <w:t xml:space="preserve"> INT,</w:t>
+      </w:r>
+    </w:p>
+    <w:p>
+      <w:pPr>
+        <w:rPr>
+          <w:color w:val="FF0000"/>
+        </w:rPr>
+      </w:pPr>
+      <w:proofErr w:type="spellStart"/>
+      <w:r>
+        <w:rPr>
+          <w:color w:val="FF0000"/>
+        </w:rPr>
+        <w:t>cityId</w:t>
+      </w:r>
+      <w:proofErr w:type="spellEnd"/>
+      <w:r>
+        <w:rPr>
+          <w:color w:val="FF0000"/>
+        </w:rPr>
+        <w:t xml:space="preserve"> INT,</w:t>
+      </w:r>
+    </w:p>
+    <w:p>
+      <w:r>
+        <w:t xml:space="preserve">name </w:t>
+      </w:r>
+      <w:proofErr w:type="gramStart"/>
+      <w:r>
+        <w:t>VARCHAR(</w:t>
+      </w:r>
+      <w:proofErr w:type="gramEnd"/>
+      <w:r>
+        <w:t>500),</w:t>
+      </w:r>
+    </w:p>
+    <w:p>
+      <w:r>
+        <w:t xml:space="preserve">address </w:t>
+      </w:r>
+      <w:proofErr w:type="gramStart"/>
+      <w:r>
+        <w:t>VARCHAR(</w:t>
+      </w:r>
+      <w:proofErr w:type="gramEnd"/>
+      <w:r>
+        <w:t xml:space="preserve">500), </w:t>
+      </w:r>
+    </w:p>
+    <w:p>
+      <w:r>
+        <w:t xml:space="preserve">phone </w:t>
+      </w:r>
+      <w:proofErr w:type="gramStart"/>
+      <w:r>
+        <w:t>INT(</w:t>
+      </w:r>
+      <w:proofErr w:type="gramEnd"/>
+      <w:r>
         <w:t xml:space="preserve">20), </w:t>
       </w:r>
     </w:p>
@@ -412,27 +955,22 @@
     </w:p>
     <w:p/>
     <w:p>
-      <w:proofErr w:type="spellStart"/>
-      <w:r>
-        <w:t>publicTrans</w:t>
-      </w:r>
-      <w:proofErr w:type="spellEnd"/>
-      <w:r>
-        <w:t xml:space="preserve"> (</w:t>
-      </w:r>
-    </w:p>
-    <w:p>
-      <w:pPr>
-        <w:rPr>
-          <w:u w:val="single"/>
-        </w:rPr>
-      </w:pPr>
-      <w:proofErr w:type="spellStart"/>
-      <w:r>
-        <w:rPr>
-          <w:u w:val="single"/>
-        </w:rPr>
-        <w:t>publicTransId</w:t>
+      <w:r>
+        <w:t>restaurant (</w:t>
+      </w:r>
+    </w:p>
+    <w:p>
+      <w:pPr>
+        <w:rPr>
+          <w:u w:val="single"/>
+        </w:rPr>
+      </w:pPr>
+      <w:proofErr w:type="spellStart"/>
+      <w:r>
+        <w:rPr>
+          <w:u w:val="single"/>
+        </w:rPr>
+        <w:t>restaurantId</w:t>
       </w:r>
       <w:proofErr w:type="spellEnd"/>
       <w:r>
@@ -473,12 +1011,57 @@
       </w:r>
       <w:proofErr w:type="gramEnd"/>
       <w:r>
+        <w:t>500</w:t>
+      </w:r>
+      <w:r>
+        <w:t>)</w:t>
+      </w:r>
+      <w:r>
+        <w:t>,</w:t>
+      </w:r>
+    </w:p>
+    <w:p>
+      <w:r>
+        <w:t xml:space="preserve">address </w:t>
+      </w:r>
+      <w:proofErr w:type="gramStart"/>
+      <w:r>
+        <w:t>VARCHAR(</w:t>
+      </w:r>
+      <w:proofErr w:type="gramEnd"/>
+      <w:r>
+        <w:t xml:space="preserve">500), </w:t>
+      </w:r>
+    </w:p>
+    <w:p>
+      <w:r>
+        <w:t xml:space="preserve">phone </w:t>
+      </w:r>
+      <w:proofErr w:type="gramStart"/>
+      <w:r>
+        <w:t>INT(</w:t>
+      </w:r>
+      <w:proofErr w:type="gramEnd"/>
+      <w:r>
+        <w:t xml:space="preserve">20), </w:t>
+      </w:r>
+    </w:p>
+    <w:p>
+      <w:r>
+        <w:t xml:space="preserve">email </w:t>
+      </w:r>
+      <w:proofErr w:type="gramStart"/>
+      <w:r>
+        <w:t>VARCHAR(</w:t>
+      </w:r>
+      <w:proofErr w:type="gramEnd"/>
+      <w:r>
         <w:t>500),</w:t>
       </w:r>
     </w:p>
     <w:p>
       <w:r>
-        <w:t xml:space="preserve">description </w:t>
+        <w:t xml:space="preserve">image </w:t>
       </w:r>
       <w:proofErr w:type="gramStart"/>
       <w:r>
@@ -491,231 +1074,27 @@
     </w:p>
     <w:p>
       <w:r>
-        <w:t xml:space="preserve">) </w:t>
-      </w:r>
-    </w:p>
-    <w:p>
-      <w:r>
-        <w:t>event (</w:t>
-      </w:r>
-    </w:p>
-    <w:p>
-      <w:pPr>
-        <w:rPr>
-          <w:u w:val="single"/>
-        </w:rPr>
-      </w:pPr>
-      <w:proofErr w:type="spellStart"/>
-      <w:r>
-        <w:rPr>
-          <w:u w:val="single"/>
-        </w:rPr>
-        <w:t>eventId</w:t>
-      </w:r>
-      <w:proofErr w:type="spellEnd"/>
-      <w:r>
-        <w:rPr>
-          <w:u w:val="single"/>
-        </w:rPr>
-        <w:t xml:space="preserve"> INT,</w:t>
-      </w:r>
-    </w:p>
-    <w:p>
-      <w:pPr>
-        <w:rPr>
-          <w:color w:val="FF0000"/>
-        </w:rPr>
-      </w:pPr>
-      <w:proofErr w:type="spellStart"/>
-      <w:r>
-        <w:rPr>
-          <w:color w:val="FF0000"/>
-        </w:rPr>
-        <w:t>cityId</w:t>
-      </w:r>
-      <w:proofErr w:type="spellEnd"/>
-      <w:r>
-        <w:rPr>
-          <w:color w:val="FF0000"/>
-        </w:rPr>
-        <w:t xml:space="preserve"> INT,</w:t>
-      </w:r>
-    </w:p>
-    <w:p>
-      <w:r>
-        <w:t xml:space="preserve">name </w:t>
-      </w:r>
-      <w:proofErr w:type="gramStart"/>
-      <w:r>
-        <w:t>VARCHAR(</w:t>
-      </w:r>
-      <w:proofErr w:type="gramEnd"/>
-      <w:r>
-        <w:t>500),</w:t>
-      </w:r>
-    </w:p>
-    <w:p>
-      <w:r>
-        <w:t xml:space="preserve">description </w:t>
-      </w:r>
-      <w:proofErr w:type="gramStart"/>
-      <w:r>
-        <w:t>VARCHAR(</w:t>
-      </w:r>
-      <w:proofErr w:type="gramEnd"/>
-      <w:r>
-        <w:t>1000),</w:t>
-      </w:r>
-    </w:p>
-    <w:p>
-      <w:r>
-        <w:t xml:space="preserve">) </w:t>
+        <w:t>)</w:t>
       </w:r>
     </w:p>
     <w:p/>
     <w:p>
       <w:r>
-        <w:t>industries (</w:t>
-      </w:r>
-    </w:p>
-    <w:p>
-      <w:pPr>
-        <w:rPr>
-          <w:u w:val="single"/>
-        </w:rPr>
-      </w:pPr>
-      <w:proofErr w:type="spellStart"/>
-      <w:r>
-        <w:rPr>
-          <w:u w:val="single"/>
-        </w:rPr>
-        <w:t>industriesId</w:t>
-      </w:r>
-      <w:proofErr w:type="spellEnd"/>
-      <w:r>
-        <w:rPr>
-          <w:u w:val="single"/>
-        </w:rPr>
-        <w:t xml:space="preserve"> INT,</w:t>
-      </w:r>
-    </w:p>
-    <w:p>
-      <w:pPr>
-        <w:rPr>
-          <w:color w:val="FF0000"/>
-        </w:rPr>
-      </w:pPr>
-      <w:proofErr w:type="spellStart"/>
-      <w:r>
-        <w:rPr>
-          <w:color w:val="FF0000"/>
-        </w:rPr>
-        <w:t>cityId</w:t>
-      </w:r>
-      <w:proofErr w:type="spellEnd"/>
-      <w:r>
-        <w:rPr>
-          <w:color w:val="FF0000"/>
-        </w:rPr>
-        <w:t xml:space="preserve"> INT,</w:t>
-      </w:r>
-    </w:p>
-    <w:p>
-      <w:r>
-        <w:t xml:space="preserve">name </w:t>
-      </w:r>
-      <w:proofErr w:type="gramStart"/>
-      <w:r>
-        <w:t>VARCHAR(</w:t>
-      </w:r>
-      <w:proofErr w:type="gramEnd"/>
-      <w:r>
-        <w:t>500),</w:t>
-      </w:r>
-    </w:p>
-    <w:p>
-      <w:r>
-        <w:t xml:space="preserve">address </w:t>
-      </w:r>
-      <w:proofErr w:type="gramStart"/>
-      <w:r>
-        <w:t>VARCHAR(</w:t>
-      </w:r>
-      <w:proofErr w:type="gramEnd"/>
-      <w:r>
-        <w:t xml:space="preserve">500), </w:t>
-      </w:r>
-    </w:p>
-    <w:p>
-      <w:proofErr w:type="spellStart"/>
-      <w:r>
-        <w:t>industryType</w:t>
-      </w:r>
-      <w:proofErr w:type="spellEnd"/>
-      <w:r>
-        <w:t xml:space="preserve"> </w:t>
-      </w:r>
-      <w:proofErr w:type="gramStart"/>
-      <w:r>
-        <w:t>VARCHAR(</w:t>
-      </w:r>
-      <w:proofErr w:type="gramEnd"/>
-      <w:r>
-        <w:t xml:space="preserve">500), </w:t>
-      </w:r>
-    </w:p>
-    <w:p>
-      <w:r>
-        <w:t xml:space="preserve">email </w:t>
-      </w:r>
-      <w:proofErr w:type="gramStart"/>
-      <w:r>
-        <w:t>VARCHAR(</w:t>
-      </w:r>
-      <w:proofErr w:type="gramEnd"/>
-      <w:r>
-        <w:t>500),</w:t>
-      </w:r>
-    </w:p>
-    <w:p>
-      <w:r>
-        <w:t xml:space="preserve">image </w:t>
-      </w:r>
-      <w:proofErr w:type="gramStart"/>
-      <w:r>
-        <w:t>VARCHAR(</w:t>
-      </w:r>
-      <w:proofErr w:type="gramEnd"/>
-      <w:r>
-        <w:t>1000),</w:t>
-      </w:r>
-    </w:p>
-    <w:p>
-      <w:r>
-        <w:t>)</w:t>
-      </w:r>
-      <w:r>
-        <w:t xml:space="preserve"> </w:t>
-      </w:r>
-    </w:p>
-    <w:p/>
-    <w:p>
-      <w:r>
-        <w:t>mall (</w:t>
-      </w:r>
-    </w:p>
-    <w:p>
-      <w:pPr>
-        <w:rPr>
-          <w:u w:val="single"/>
-        </w:rPr>
-      </w:pPr>
-      <w:proofErr w:type="spellStart"/>
-      <w:r>
-        <w:rPr>
-          <w:u w:val="single"/>
-        </w:rPr>
-        <w:t>mallId</w:t>
+        <w:t>museum (</w:t>
+      </w:r>
+    </w:p>
+    <w:p>
+      <w:pPr>
+        <w:rPr>
+          <w:u w:val="single"/>
+        </w:rPr>
+      </w:pPr>
+      <w:proofErr w:type="spellStart"/>
+      <w:r>
+        <w:rPr>
+          <w:u w:val="single"/>
+        </w:rPr>
+        <w:t>museumId</w:t>
       </w:r>
       <w:proofErr w:type="spellEnd"/>
       <w:r>
@@ -749,373 +1128,6 @@
     </w:p>
     <w:p>
       <w:r>
-        <w:t xml:space="preserve">name </w:t>
-      </w:r>
-      <w:proofErr w:type="gramStart"/>
-      <w:r>
-        <w:t>VARCHAR(</w:t>
-      </w:r>
-      <w:proofErr w:type="gramEnd"/>
-      <w:r>
-        <w:t>500),</w:t>
-      </w:r>
-    </w:p>
-    <w:p>
-      <w:r>
-        <w:t xml:space="preserve">address </w:t>
-      </w:r>
-      <w:proofErr w:type="gramStart"/>
-      <w:r>
-        <w:t>VARCHAR(</w:t>
-      </w:r>
-      <w:proofErr w:type="gramEnd"/>
-      <w:r>
-        <w:t xml:space="preserve">500), </w:t>
-      </w:r>
-    </w:p>
-    <w:p>
-      <w:r>
-        <w:t xml:space="preserve">phone </w:t>
-      </w:r>
-      <w:proofErr w:type="gramStart"/>
-      <w:r>
-        <w:t>INT(</w:t>
-      </w:r>
-      <w:proofErr w:type="gramEnd"/>
-      <w:r>
-        <w:t xml:space="preserve">20, </w:t>
-      </w:r>
-    </w:p>
-    <w:p>
-      <w:r>
-        <w:t xml:space="preserve">email </w:t>
-      </w:r>
-      <w:proofErr w:type="gramStart"/>
-      <w:r>
-        <w:t>VARCHAR(</w:t>
-      </w:r>
-      <w:proofErr w:type="gramEnd"/>
-      <w:r>
-        <w:t>500),</w:t>
-      </w:r>
-    </w:p>
-    <w:p>
-      <w:r>
-        <w:t xml:space="preserve">image </w:t>
-      </w:r>
-      <w:proofErr w:type="gramStart"/>
-      <w:r>
-        <w:t>VARCHAR(</w:t>
-      </w:r>
-      <w:proofErr w:type="gramEnd"/>
-      <w:r>
-        <w:t>1000),</w:t>
-      </w:r>
-    </w:p>
-    <w:p>
-      <w:r>
-        <w:t>)</w:t>
-      </w:r>
-      <w:r>
-        <w:t xml:space="preserve"> </w:t>
-      </w:r>
-    </w:p>
-    <w:p>
-      <w:bookmarkStart w:id="0" w:name="_GoBack"/>
-      <w:bookmarkEnd w:id="0"/>
-    </w:p>
-    <w:p>
-      <w:r>
-        <w:t>park (</w:t>
-      </w:r>
-    </w:p>
-    <w:p>
-      <w:pPr>
-        <w:rPr>
-          <w:u w:val="single"/>
-        </w:rPr>
-      </w:pPr>
-      <w:proofErr w:type="spellStart"/>
-      <w:r>
-        <w:rPr>
-          <w:u w:val="single"/>
-        </w:rPr>
-        <w:t>parkId</w:t>
-      </w:r>
-      <w:proofErr w:type="spellEnd"/>
-      <w:r>
-        <w:rPr>
-          <w:u w:val="single"/>
-        </w:rPr>
-        <w:t xml:space="preserve"> INT,</w:t>
-      </w:r>
-    </w:p>
-    <w:p>
-      <w:pPr>
-        <w:rPr>
-          <w:color w:val="FF0000"/>
-        </w:rPr>
-      </w:pPr>
-      <w:proofErr w:type="spellStart"/>
-      <w:r>
-        <w:rPr>
-          <w:color w:val="FF0000"/>
-        </w:rPr>
-        <w:t>cityId</w:t>
-      </w:r>
-      <w:proofErr w:type="spellEnd"/>
-      <w:r>
-        <w:rPr>
-          <w:color w:val="FF0000"/>
-        </w:rPr>
-        <w:t xml:space="preserve"> INT,</w:t>
-      </w:r>
-    </w:p>
-    <w:p>
-      <w:r>
-        <w:t xml:space="preserve">name </w:t>
-      </w:r>
-      <w:proofErr w:type="gramStart"/>
-      <w:r>
-        <w:t>VARCHAR(</w:t>
-      </w:r>
-      <w:proofErr w:type="gramEnd"/>
-      <w:r>
-        <w:t>500),</w:t>
-      </w:r>
-    </w:p>
-    <w:p>
-      <w:r>
-        <w:t xml:space="preserve">address </w:t>
-      </w:r>
-      <w:proofErr w:type="gramStart"/>
-      <w:r>
-        <w:t>VARCHAR(</w:t>
-      </w:r>
-      <w:proofErr w:type="gramEnd"/>
-      <w:r>
-        <w:t xml:space="preserve">500), </w:t>
-      </w:r>
-    </w:p>
-    <w:p>
-      <w:r>
-        <w:t xml:space="preserve">phone </w:t>
-      </w:r>
-      <w:proofErr w:type="gramStart"/>
-      <w:r>
-        <w:t>INT(</w:t>
-      </w:r>
-      <w:proofErr w:type="gramEnd"/>
-      <w:r>
-        <w:t xml:space="preserve">20), </w:t>
-      </w:r>
-    </w:p>
-    <w:p>
-      <w:r>
-        <w:t xml:space="preserve">email </w:t>
-      </w:r>
-      <w:proofErr w:type="gramStart"/>
-      <w:r>
-        <w:t>VARCHAR(</w:t>
-      </w:r>
-      <w:proofErr w:type="gramEnd"/>
-      <w:r>
-        <w:t>500),</w:t>
-      </w:r>
-    </w:p>
-    <w:p>
-      <w:r>
-        <w:t xml:space="preserve">image </w:t>
-      </w:r>
-      <w:proofErr w:type="gramStart"/>
-      <w:r>
-        <w:t>VARCHAR(</w:t>
-      </w:r>
-      <w:proofErr w:type="gramEnd"/>
-      <w:r>
-        <w:t>1000),</w:t>
-      </w:r>
-    </w:p>
-    <w:p>
-      <w:r>
-        <w:t>)</w:t>
-      </w:r>
-    </w:p>
-    <w:p/>
-    <w:p>
-      <w:r>
-        <w:t>restaurant (</w:t>
-      </w:r>
-    </w:p>
-    <w:p>
-      <w:pPr>
-        <w:rPr>
-          <w:u w:val="single"/>
-        </w:rPr>
-      </w:pPr>
-      <w:proofErr w:type="spellStart"/>
-      <w:r>
-        <w:rPr>
-          <w:u w:val="single"/>
-        </w:rPr>
-        <w:t>restaurantId</w:t>
-      </w:r>
-      <w:proofErr w:type="spellEnd"/>
-      <w:r>
-        <w:rPr>
-          <w:u w:val="single"/>
-        </w:rPr>
-        <w:t xml:space="preserve"> INT,</w:t>
-      </w:r>
-    </w:p>
-    <w:p>
-      <w:pPr>
-        <w:rPr>
-          <w:color w:val="FF0000"/>
-        </w:rPr>
-      </w:pPr>
-      <w:proofErr w:type="spellStart"/>
-      <w:r>
-        <w:rPr>
-          <w:color w:val="FF0000"/>
-        </w:rPr>
-        <w:t>cityId</w:t>
-      </w:r>
-      <w:proofErr w:type="spellEnd"/>
-      <w:r>
-        <w:rPr>
-          <w:color w:val="FF0000"/>
-        </w:rPr>
-        <w:t xml:space="preserve"> INT,</w:t>
-      </w:r>
-    </w:p>
-    <w:p>
-      <w:r>
-        <w:t xml:space="preserve">name </w:t>
-      </w:r>
-      <w:proofErr w:type="gramStart"/>
-      <w:r>
-        <w:t>VARCHAR(</w:t>
-      </w:r>
-      <w:proofErr w:type="gramEnd"/>
-      <w:r>
-        <w:t>500</w:t>
-      </w:r>
-      <w:r>
-        <w:t>)</w:t>
-      </w:r>
-      <w:r>
-        <w:t>,</w:t>
-      </w:r>
-    </w:p>
-    <w:p>
-      <w:r>
-        <w:t xml:space="preserve">address </w:t>
-      </w:r>
-      <w:proofErr w:type="gramStart"/>
-      <w:r>
-        <w:t>VARCHAR(</w:t>
-      </w:r>
-      <w:proofErr w:type="gramEnd"/>
-      <w:r>
-        <w:t xml:space="preserve">500), </w:t>
-      </w:r>
-    </w:p>
-    <w:p>
-      <w:r>
-        <w:t xml:space="preserve">phone </w:t>
-      </w:r>
-      <w:proofErr w:type="gramStart"/>
-      <w:r>
-        <w:t>INT(</w:t>
-      </w:r>
-      <w:proofErr w:type="gramEnd"/>
-      <w:r>
-        <w:t xml:space="preserve">20), </w:t>
-      </w:r>
-    </w:p>
-    <w:p>
-      <w:r>
-        <w:t xml:space="preserve">email </w:t>
-      </w:r>
-      <w:proofErr w:type="gramStart"/>
-      <w:r>
-        <w:t>VARCHAR(</w:t>
-      </w:r>
-      <w:proofErr w:type="gramEnd"/>
-      <w:r>
-        <w:t>500),</w:t>
-      </w:r>
-    </w:p>
-    <w:p>
-      <w:r>
-        <w:t xml:space="preserve">image </w:t>
-      </w:r>
-      <w:proofErr w:type="gramStart"/>
-      <w:r>
-        <w:t>VARCHAR(</w:t>
-      </w:r>
-      <w:proofErr w:type="gramEnd"/>
-      <w:r>
-        <w:t>1000),</w:t>
-      </w:r>
-    </w:p>
-    <w:p>
-      <w:r>
-        <w:t>)</w:t>
-      </w:r>
-    </w:p>
-    <w:p/>
-    <w:p>
-      <w:r>
-        <w:t>museum (</w:t>
-      </w:r>
-    </w:p>
-    <w:p>
-      <w:pPr>
-        <w:rPr>
-          <w:u w:val="single"/>
-        </w:rPr>
-      </w:pPr>
-      <w:proofErr w:type="spellStart"/>
-      <w:r>
-        <w:rPr>
-          <w:u w:val="single"/>
-        </w:rPr>
-        <w:t>museumId</w:t>
-      </w:r>
-      <w:proofErr w:type="spellEnd"/>
-      <w:r>
-        <w:rPr>
-          <w:u w:val="single"/>
-        </w:rPr>
-        <w:t xml:space="preserve"> INT,</w:t>
-      </w:r>
-    </w:p>
-    <w:p>
-      <w:pPr>
-        <w:rPr>
-          <w:color w:val="FF0000"/>
-        </w:rPr>
-      </w:pPr>
-      <w:proofErr w:type="spellStart"/>
-      <w:r>
-        <w:rPr>
-          <w:color w:val="FF0000"/>
-        </w:rPr>
-        <w:t>cityId</w:t>
-      </w:r>
-      <w:proofErr w:type="spellEnd"/>
-      <w:r>
-        <w:rPr>
-          <w:color w:val="FF0000"/>
-        </w:rPr>
-        <w:t xml:space="preserve"> INT,</w:t>
-      </w:r>
-    </w:p>
-    <w:p>
-      <w:r>
-        <w:lastRenderedPageBreak/>
         <w:t xml:space="preserve">name </w:t>
       </w:r>
       <w:proofErr w:type="gramStart"/>

</xml_diff>